<commit_message>
+ Add test for Directional Vectors
</commit_message>
<xml_diff>
--- a/documents/Test set.docx
+++ b/documents/Test set.docx
@@ -395,10 +395,7 @@
         </w:tc>
       </w:tr>
     </w:tbl>
-    <w:p>
-      <w:bookmarkStart w:id="0" w:name="_GoBack"/>
-      <w:bookmarkEnd w:id="0"/>
-    </w:p>
+    <w:p/>
     <w:p>
       <w:r>
         <w:t>Vị trí đài quan sát:</w:t>
@@ -442,6 +439,25 @@
     <w:p/>
     <w:p>
       <w:r>
+        <w:t>Thời điểm ban đầu (t = 0) 18h 22m 04s ngày 15/04/</w:t>
+      </w:r>
+      <w:r>
+        <w:t>2020</w:t>
+      </w:r>
+    </w:p>
+    <w:p/>
+    <w:p>
+      <w:pPr>
+        <w:spacing w:after="200"/>
+        <w:jc w:val="left"/>
+      </w:pPr>
+      <w:r>
+        <w:br w:type="page"/>
+      </w:r>
+    </w:p>
+    <w:p>
+      <w:r>
+        <w:lastRenderedPageBreak/>
         <w:t>Vector vị trí của đài quan sát và vector chỉ hướng:</w:t>
       </w:r>
     </w:p>
@@ -466,8 +482,16 @@
             <w:pPr>
               <w:spacing w:before="60" w:after="60"/>
               <w:jc w:val="center"/>
-            </w:pPr>
-            <w:r>
+              <w:rPr>
+                <w:color w:val="FFFFFF" w:themeColor="background1"/>
+                <w:highlight w:val="red"/>
+              </w:rPr>
+            </w:pPr>
+            <w:r>
+              <w:rPr>
+                <w:color w:val="FFFFFF" w:themeColor="background1"/>
+                <w:highlight w:val="red"/>
+              </w:rPr>
               <w:t>3900</w:t>
             </w:r>
           </w:p>
@@ -481,21 +505,17 @@
             <w:pPr>
               <w:spacing w:before="60" w:after="60"/>
               <w:jc w:val="center"/>
-            </w:pPr>
-            <w:r>
-              <w:t>[-2936.2922</w:t>
-            </w:r>
-            <w:r>
-              <w:t xml:space="preserve">, </w:t>
-            </w:r>
-            <w:r>
-              <w:t>-5654.01</w:t>
-            </w:r>
-            <w:r>
-              <w:t xml:space="preserve">, </w:t>
-            </w:r>
-            <w:r>
-              <w:t>0]</w:t>
+              <w:rPr>
+                <w:color w:val="FFFFFF" w:themeColor="background1"/>
+                <w:highlight w:val="red"/>
+              </w:rPr>
+            </w:pPr>
+            <w:r>
+              <w:rPr>
+                <w:color w:val="FFFFFF" w:themeColor="background1"/>
+                <w:highlight w:val="red"/>
+              </w:rPr>
+              <w:t>[-2936.2922, -5654.01, 0]</w:t>
             </w:r>
           </w:p>
         </w:tc>
@@ -508,21 +528,17 @@
             <w:pPr>
               <w:spacing w:before="60" w:after="60"/>
               <w:jc w:val="center"/>
-            </w:pPr>
-            <w:r>
-              <w:t>[-3502.5643</w:t>
-            </w:r>
-            <w:r>
-              <w:t>,</w:t>
-            </w:r>
-            <w:r>
-              <w:t xml:space="preserve"> 8049.599</w:t>
-            </w:r>
-            <w:r>
-              <w:t>, -340.133</w:t>
-            </w:r>
-            <w:r>
-              <w:t>]</w:t>
+              <w:rPr>
+                <w:color w:val="FFFFFF" w:themeColor="background1"/>
+                <w:highlight w:val="red"/>
+              </w:rPr>
+            </w:pPr>
+            <w:r>
+              <w:rPr>
+                <w:color w:val="FFFFFF" w:themeColor="background1"/>
+                <w:highlight w:val="red"/>
+              </w:rPr>
+              <w:t>[-3502.5643, 8049.599, -340.133]</w:t>
             </w:r>
           </w:p>
         </w:tc>
@@ -536,8 +552,16 @@
             <w:pPr>
               <w:spacing w:before="60" w:after="60"/>
               <w:jc w:val="center"/>
-            </w:pPr>
-            <w:r>
+              <w:rPr>
+                <w:color w:val="FFFFFF" w:themeColor="background1"/>
+                <w:highlight w:val="red"/>
+              </w:rPr>
+            </w:pPr>
+            <w:r>
+              <w:rPr>
+                <w:color w:val="FFFFFF" w:themeColor="background1"/>
+                <w:highlight w:val="red"/>
+              </w:rPr>
               <w:t>4000</w:t>
             </w:r>
           </w:p>
@@ -551,24 +575,17 @@
             <w:pPr>
               <w:spacing w:before="60" w:after="60"/>
               <w:jc w:val="center"/>
-            </w:pPr>
-            <w:r>
-              <w:t>[</w:t>
-            </w:r>
-            <w:r>
-              <w:t>-389.5577</w:t>
-            </w:r>
-            <w:r>
-              <w:t>,</w:t>
-            </w:r>
-            <w:r>
-              <w:t xml:space="preserve"> -6359.079</w:t>
-            </w:r>
-            <w:r>
-              <w:t>,</w:t>
-            </w:r>
-            <w:r>
-              <w:t xml:space="preserve"> 0]</w:t>
+              <w:rPr>
+                <w:color w:val="FFFFFF" w:themeColor="background1"/>
+                <w:highlight w:val="red"/>
+              </w:rPr>
+            </w:pPr>
+            <w:r>
+              <w:rPr>
+                <w:color w:val="FFFFFF" w:themeColor="background1"/>
+                <w:highlight w:val="red"/>
+              </w:rPr>
+              <w:t>[-389.5577, -6359.079, 0]</w:t>
             </w:r>
           </w:p>
         </w:tc>
@@ -581,21 +598,17 @@
             <w:pPr>
               <w:spacing w:before="60" w:after="60"/>
               <w:jc w:val="center"/>
-            </w:pPr>
-            <w:r>
-              <w:t>[-6009.9894</w:t>
-            </w:r>
-            <w:r>
-              <w:t>,</w:t>
-            </w:r>
-            <w:r>
-              <w:t xml:space="preserve"> 8842.2824</w:t>
-            </w:r>
-            <w:r>
-              <w:t>,</w:t>
-            </w:r>
-            <w:r>
-              <w:t xml:space="preserve"> 414.6203]</w:t>
+              <w:rPr>
+                <w:color w:val="FFFFFF" w:themeColor="background1"/>
+                <w:highlight w:val="red"/>
+              </w:rPr>
+            </w:pPr>
+            <w:r>
+              <w:rPr>
+                <w:color w:val="FFFFFF" w:themeColor="background1"/>
+                <w:highlight w:val="red"/>
+              </w:rPr>
+              <w:t>[-6009.9894, 8842.2824, 414.6203]</w:t>
             </w:r>
           </w:p>
         </w:tc>
@@ -609,8 +622,16 @@
             <w:pPr>
               <w:spacing w:before="60" w:after="60"/>
               <w:jc w:val="center"/>
-            </w:pPr>
-            <w:r>
+              <w:rPr>
+                <w:color w:val="FFFFFF" w:themeColor="background1"/>
+                <w:highlight w:val="red"/>
+              </w:rPr>
+            </w:pPr>
+            <w:r>
+              <w:rPr>
+                <w:color w:val="FFFFFF" w:themeColor="background1"/>
+                <w:highlight w:val="red"/>
+              </w:rPr>
               <w:t>4100</w:t>
             </w:r>
           </w:p>
@@ -624,24 +645,17 @@
             <w:pPr>
               <w:spacing w:before="60" w:after="60"/>
               <w:jc w:val="center"/>
-            </w:pPr>
-            <w:r>
-              <w:t>[</w:t>
-            </w:r>
-            <w:r>
-              <w:t>2224.1957</w:t>
-            </w:r>
-            <w:r>
-              <w:t>,</w:t>
-            </w:r>
-            <w:r>
-              <w:t xml:space="preserve"> -5970.1419</w:t>
-            </w:r>
-            <w:r>
-              <w:t xml:space="preserve">, </w:t>
-            </w:r>
-            <w:r>
-              <w:t>0]</w:t>
+              <w:rPr>
+                <w:color w:val="FFFFFF" w:themeColor="background1"/>
+                <w:highlight w:val="red"/>
+              </w:rPr>
+            </w:pPr>
+            <w:r>
+              <w:rPr>
+                <w:color w:val="FFFFFF" w:themeColor="background1"/>
+                <w:highlight w:val="red"/>
+              </w:rPr>
+              <w:t>[2224.1957, -5970.1419, 0]</w:t>
             </w:r>
           </w:p>
         </w:tc>
@@ -654,21 +668,198 @@
             <w:pPr>
               <w:spacing w:before="60" w:after="60"/>
               <w:jc w:val="center"/>
-            </w:pPr>
-            <w:r>
-              <w:t>[-8506.0803</w:t>
-            </w:r>
-            <w:r>
-              <w:t>,</w:t>
-            </w:r>
-            <w:r>
-              <w:t xml:space="preserve"> 8510.5564</w:t>
-            </w:r>
-            <w:r>
-              <w:t xml:space="preserve">, </w:t>
-            </w:r>
-            <w:r>
-              <w:t>1164.2961]</w:t>
+              <w:rPr>
+                <w:color w:val="FFFFFF" w:themeColor="background1"/>
+                <w:highlight w:val="red"/>
+              </w:rPr>
+            </w:pPr>
+            <w:r>
+              <w:rPr>
+                <w:color w:val="FFFFFF" w:themeColor="background1"/>
+                <w:highlight w:val="red"/>
+              </w:rPr>
+              <w:t>[-8506.0803, 8510.5564, 1164.2961]</w:t>
+            </w:r>
+          </w:p>
+        </w:tc>
+      </w:tr>
+    </w:tbl>
+    <w:p/>
+    <w:p>
+      <w:pPr>
+        <w:rPr>
+          <w:b/>
+        </w:rPr>
+      </w:pPr>
+      <w:r>
+        <w:rPr>
+          <w:b/>
+          <w:i/>
+          <w:u w:val="single"/>
+        </w:rPr>
+        <w:t>Kết quả trên bị sai</w:t>
+      </w:r>
+      <w:r>
+        <w:rPr>
+          <w:b/>
+        </w:rPr>
+        <w:t>.</w:t>
+      </w:r>
+    </w:p>
+    <w:p/>
+    <w:p/>
+    <w:p/>
+    <w:p>
+      <w:r>
+        <w:t>Kết quả đúng:</w:t>
+      </w:r>
+    </w:p>
+    <w:p/>
+    <w:tbl>
+      <w:tblPr>
+        <w:tblStyle w:val="TableGrid"/>
+        <w:tblW w:w="9702" w:type="dxa"/>
+        <w:tblLook w:val="04A0" w:firstRow="1" w:lastRow="0" w:firstColumn="1" w:lastColumn="0" w:noHBand="0" w:noVBand="1"/>
+      </w:tblPr>
+      <w:tblGrid>
+        <w:gridCol w:w="1161"/>
+        <w:gridCol w:w="3780"/>
+        <w:gridCol w:w="4761"/>
+      </w:tblGrid>
+      <w:tr>
+        <w:tc>
+          <w:tcPr>
+            <w:tcW w:w="1161" w:type="dxa"/>
+          </w:tcPr>
+          <w:p>
+            <w:pPr>
+              <w:spacing w:before="60" w:after="60"/>
+              <w:jc w:val="center"/>
+            </w:pPr>
+            <w:r>
+              <w:t>3900</w:t>
+            </w:r>
+          </w:p>
+        </w:tc>
+        <w:tc>
+          <w:tcPr>
+            <w:tcW w:w="3780" w:type="dxa"/>
+            <w:vAlign w:val="bottom"/>
+          </w:tcPr>
+          <w:p>
+            <w:pPr>
+              <w:spacing w:before="60" w:after="60"/>
+              <w:jc w:val="center"/>
+            </w:pPr>
+            <w:r>
+              <w:t>[-4596.8172, 4411.2258, 0]</w:t>
+            </w:r>
+          </w:p>
+        </w:tc>
+        <w:tc>
+          <w:tcPr>
+            <w:tcW w:w="4761" w:type="dxa"/>
+            <w:vAlign w:val="bottom"/>
+          </w:tcPr>
+          <w:p>
+            <w:pPr>
+              <w:spacing w:before="60" w:after="60"/>
+              <w:jc w:val="center"/>
+            </w:pPr>
+            <w:r>
+              <w:t>[-1842.0394, -2015.6368, -340.1330]</w:t>
+            </w:r>
+          </w:p>
+        </w:tc>
+      </w:tr>
+      <w:tr>
+        <w:tc>
+          <w:tcPr>
+            <w:tcW w:w="1161" w:type="dxa"/>
+          </w:tcPr>
+          <w:p>
+            <w:pPr>
+              <w:spacing w:before="60" w:after="60"/>
+              <w:jc w:val="center"/>
+            </w:pPr>
+            <w:r>
+              <w:t>4000</w:t>
+            </w:r>
+          </w:p>
+        </w:tc>
+        <w:tc>
+          <w:tcPr>
+            <w:tcW w:w="3780" w:type="dxa"/>
+            <w:vAlign w:val="bottom"/>
+          </w:tcPr>
+          <w:p>
+            <w:pPr>
+              <w:spacing w:before="60" w:after="60"/>
+              <w:jc w:val="center"/>
+            </w:pPr>
+            <w:r>
+              <w:t>[-4628.8618, 4377.5883, 0]</w:t>
+            </w:r>
+          </w:p>
+        </w:tc>
+        <w:tc>
+          <w:tcPr>
+            <w:tcW w:w="4761" w:type="dxa"/>
+            <w:vAlign w:val="bottom"/>
+          </w:tcPr>
+          <w:p>
+            <w:pPr>
+              <w:spacing w:before="60" w:after="60"/>
+              <w:jc w:val="center"/>
+            </w:pPr>
+            <w:r>
+              <w:t>[-1770.6852, -1894.3849, 414.6202]</w:t>
+            </w:r>
+          </w:p>
+        </w:tc>
+      </w:tr>
+      <w:tr>
+        <w:tc>
+          <w:tcPr>
+            <w:tcW w:w="1161" w:type="dxa"/>
+          </w:tcPr>
+          <w:p>
+            <w:pPr>
+              <w:spacing w:before="60" w:after="60"/>
+              <w:jc w:val="center"/>
+            </w:pPr>
+            <w:r>
+              <w:t>4100</w:t>
+            </w:r>
+          </w:p>
+        </w:tc>
+        <w:tc>
+          <w:tcPr>
+            <w:tcW w:w="3780" w:type="dxa"/>
+            <w:vAlign w:val="bottom"/>
+          </w:tcPr>
+          <w:p>
+            <w:pPr>
+              <w:spacing w:before="60" w:after="60"/>
+              <w:jc w:val="center"/>
+            </w:pPr>
+            <w:r>
+              <w:t>[-4660.6604, 4343.7180, 0]</w:t>
+            </w:r>
+          </w:p>
+        </w:tc>
+        <w:tc>
+          <w:tcPr>
+            <w:tcW w:w="4761" w:type="dxa"/>
+            <w:vAlign w:val="bottom"/>
+          </w:tcPr>
+          <w:p>
+            <w:pPr>
+              <w:spacing w:before="60" w:after="60"/>
+              <w:jc w:val="center"/>
+            </w:pPr>
+            <w:r>
+              <w:t>[-1621.2242, -1803.3035, 1164.2961]</w:t>
             </w:r>
           </w:p>
         </w:tc>
@@ -676,12 +867,542 @@
     </w:tbl>
     <w:p/>
     <w:p/>
+    <w:p>
+      <w:pPr>
+        <w:rPr>
+          <w:b/>
+        </w:rPr>
+      </w:pPr>
+      <w:r>
+        <w:rPr>
+          <w:b/>
+          <w:u w:val="single"/>
+        </w:rPr>
+        <w:t>Vấn đề</w:t>
+      </w:r>
+      <w:r>
+        <w:rPr>
+          <w:b/>
+        </w:rPr>
+        <w:t>:</w:t>
+      </w:r>
+    </w:p>
+    <w:p>
+      <w:pPr>
+        <w:pStyle w:val="ListParagraph"/>
+        <w:numPr>
+          <w:ilvl w:val="0"/>
+          <w:numId w:val="1"/>
+        </w:numPr>
+      </w:pPr>
+      <w:r>
+        <w:t>Đức:</w:t>
+      </w:r>
+      <w:r>
+        <w:t xml:space="preserve"> Công thức tính GMST bị sai</w:t>
+      </w:r>
+    </w:p>
+    <w:p>
+      <w:pPr>
+        <w:pStyle w:val="ListParagraph"/>
+        <w:numPr>
+          <w:ilvl w:val="0"/>
+          <w:numId w:val="1"/>
+        </w:numPr>
+      </w:pPr>
+      <w:r>
+        <w:t>Huy: C</w:t>
+      </w:r>
+      <w:r>
+        <w:t>ần chuyển vector chỉ hướng thành vector đơn vị trước khi dùng làm đầu vào cho thuật toán Gauss.</w:t>
+      </w:r>
+    </w:p>
+    <w:p/>
+    <w:p>
+      <w:pPr>
+        <w:spacing w:after="200"/>
+        <w:jc w:val="left"/>
+      </w:pPr>
+    </w:p>
+    <w:p>
+      <w:pPr>
+        <w:spacing w:after="200"/>
+        <w:jc w:val="left"/>
+      </w:pPr>
+      <w:r>
+        <w:br w:type="page"/>
+      </w:r>
+    </w:p>
+    <w:p>
+      <w:r>
+        <w:lastRenderedPageBreak/>
+        <w:t>So sánh các kết quả tính được ở từng bước với những giá trị dưới đây:</w:t>
+      </w:r>
+    </w:p>
+    <w:p/>
+    <w:p>
+      <w:r>
+        <w:t>GMST:</w:t>
+      </w:r>
+      <w:r>
+        <w:t xml:space="preserve"> </w:t>
+      </w:r>
+    </w:p>
+    <w:p>
+      <w:pPr>
+        <w:pStyle w:val="ListParagraph"/>
+        <w:numPr>
+          <w:ilvl w:val="0"/>
+          <w:numId w:val="1"/>
+        </w:numPr>
+      </w:pPr>
+      <w:r>
+        <w:t>t = 3900:</w:t>
+      </w:r>
+      <w:r>
+        <w:tab/>
+      </w:r>
+      <w:r>
+        <w:t>136.18028935145958</w:t>
+      </w:r>
+      <w:r>
+        <w:t xml:space="preserve"> [deg]</w:t>
+      </w:r>
+    </w:p>
+    <w:p>
+      <w:pPr>
+        <w:pStyle w:val="ListParagraph"/>
+        <w:numPr>
+          <w:ilvl w:val="0"/>
+          <w:numId w:val="1"/>
+        </w:numPr>
+      </w:pPr>
+      <w:r>
+        <w:t xml:space="preserve">t = </w:t>
+      </w:r>
+      <w:r>
+        <w:t>40</w:t>
+      </w:r>
+      <w:r>
+        <w:t>00:</w:t>
+      </w:r>
+      <w:r>
+        <w:tab/>
+      </w:r>
+      <w:r>
+        <w:t>136.59809681354292</w:t>
+      </w:r>
+      <w:r>
+        <w:t xml:space="preserve"> [deg]</w:t>
+      </w:r>
+    </w:p>
+    <w:p>
+      <w:pPr>
+        <w:pStyle w:val="ListParagraph"/>
+        <w:numPr>
+          <w:ilvl w:val="0"/>
+          <w:numId w:val="1"/>
+        </w:numPr>
+      </w:pPr>
+      <w:r>
+        <w:t xml:space="preserve">t = </w:t>
+      </w:r>
+      <w:r>
+        <w:t>41</w:t>
+      </w:r>
+      <w:r>
+        <w:t>00:</w:t>
+      </w:r>
+      <w:r>
+        <w:t xml:space="preserve"> </w:t>
+      </w:r>
+      <w:r>
+        <w:tab/>
+      </w:r>
+      <w:r>
+        <w:t>137.01590427562624</w:t>
+      </w:r>
+      <w:r>
+        <w:t xml:space="preserve"> [deg]</w:t>
+      </w:r>
+    </w:p>
+    <w:p/>
+    <w:p>
+      <w:r>
+        <w:t>Vector vị trí của đài quan sát</w:t>
+      </w:r>
+      <w:r>
+        <w:t>:</w:t>
+      </w:r>
+    </w:p>
+    <w:p>
+      <w:pPr>
+        <w:pStyle w:val="ListParagraph"/>
+        <w:numPr>
+          <w:ilvl w:val="0"/>
+          <w:numId w:val="1"/>
+        </w:numPr>
+      </w:pPr>
+      <w:r>
+        <w:t>R1 = np.array([-4596.8172, 4411.2258, 0])</w:t>
+      </w:r>
+    </w:p>
+    <w:p>
+      <w:pPr>
+        <w:pStyle w:val="ListParagraph"/>
+        <w:numPr>
+          <w:ilvl w:val="0"/>
+          <w:numId w:val="1"/>
+        </w:numPr>
+      </w:pPr>
+      <w:r>
+        <w:t>R2 = np.array([-4628.8618, 4377.5883, 0])</w:t>
+      </w:r>
+    </w:p>
+    <w:p>
+      <w:pPr>
+        <w:pStyle w:val="ListParagraph"/>
+        <w:numPr>
+          <w:ilvl w:val="0"/>
+          <w:numId w:val="1"/>
+        </w:numPr>
+      </w:pPr>
+      <w:r>
+        <w:t>R3 = np.array([-4660.6604, 4343.7180, 0])</w:t>
+      </w:r>
+    </w:p>
+    <w:p/>
+    <w:p>
+      <w:r>
+        <w:t>V</w:t>
+      </w:r>
+      <w:r>
+        <w:t>ector chỉ hướng:</w:t>
+      </w:r>
+    </w:p>
+    <w:p>
+      <w:pPr>
+        <w:pStyle w:val="ListParagraph"/>
+        <w:numPr>
+          <w:ilvl w:val="0"/>
+          <w:numId w:val="1"/>
+        </w:numPr>
+      </w:pPr>
+      <w:r>
+        <w:t>Rho1 = np.array([-0.6694, -0.7325, -0.1236])</w:t>
+      </w:r>
+    </w:p>
+    <w:p>
+      <w:pPr>
+        <w:pStyle w:val="ListParagraph"/>
+        <w:numPr>
+          <w:ilvl w:val="0"/>
+          <w:numId w:val="1"/>
+        </w:numPr>
+      </w:pPr>
+      <w:r>
+        <w:t>Rho2 = np.array([-0.6743, -0.7214, 0.1579])</w:t>
+      </w:r>
+    </w:p>
+    <w:p>
+      <w:pPr>
+        <w:pStyle w:val="ListParagraph"/>
+        <w:numPr>
+          <w:ilvl w:val="0"/>
+          <w:numId w:val="1"/>
+        </w:numPr>
+      </w:pPr>
+      <w:r>
+        <w:t>Rho3 = np.array([-0.6027, -0.6704, 0.4328])</w:t>
+      </w:r>
+    </w:p>
     <w:p/>
     <w:p/>
+    <w:p>
+      <w:pPr>
+        <w:spacing w:after="200"/>
+        <w:jc w:val="left"/>
+      </w:pPr>
+      <w:r>
+        <w:br w:type="page"/>
+      </w:r>
+    </w:p>
+    <w:p>
+      <w:pPr>
+        <w:spacing w:after="200"/>
+        <w:jc w:val="left"/>
+      </w:pPr>
+      <w:r>
+        <w:lastRenderedPageBreak/>
+        <w:t xml:space="preserve">A = </w:t>
+      </w:r>
+      <w:r>
+        <w:t>-11.371119063985907</w:t>
+      </w:r>
+    </w:p>
+    <w:p>
+      <w:pPr>
+        <w:spacing w:after="200"/>
+        <w:jc w:val="left"/>
+      </w:pPr>
+      <w:r>
+        <w:t xml:space="preserve">B = </w:t>
+      </w:r>
+      <w:r>
+        <w:t>2138936338.9362712</w:t>
+      </w:r>
+    </w:p>
+    <w:p>
+      <w:pPr>
+        <w:spacing w:after="200"/>
+        <w:jc w:val="left"/>
+      </w:pPr>
+      <w:r>
+        <w:t xml:space="preserve">E = </w:t>
+      </w:r>
+      <w:r>
+        <w:t>-36.750687880000896</w:t>
+      </w:r>
+    </w:p>
+    <w:p>
+      <w:pPr>
+        <w:spacing w:after="200"/>
+        <w:jc w:val="left"/>
+      </w:pPr>
+    </w:p>
+    <w:p>
+      <w:pPr>
+        <w:spacing w:after="200"/>
+        <w:jc w:val="left"/>
+      </w:pPr>
+      <w:r>
+        <w:t>a = -40590605.983040035</w:t>
+      </w:r>
+    </w:p>
+    <w:p>
+      <w:pPr>
+        <w:spacing w:after="200"/>
+        <w:jc w:val="left"/>
+      </w:pPr>
+      <w:r>
+        <w:t xml:space="preserve">b = </w:t>
+      </w:r>
+      <w:r>
+        <w:t>8.205547367490139e+16</w:t>
+      </w:r>
+    </w:p>
+    <w:p>
+      <w:pPr>
+        <w:spacing w:after="200"/>
+        <w:jc w:val="left"/>
+      </w:pPr>
+      <w:r>
+        <w:t>c =</w:t>
+      </w:r>
+      <w:r>
+        <w:t xml:space="preserve"> -7.268943102287456e+29</w:t>
+      </w:r>
+    </w:p>
+    <w:p>
+      <w:pPr>
+        <w:spacing w:after="200"/>
+        <w:jc w:val="left"/>
+      </w:pPr>
+    </w:p>
+    <w:p>
+      <w:pPr>
+        <w:spacing w:after="200"/>
+        <w:jc w:val="left"/>
+      </w:pPr>
+      <w:r>
+        <w:t xml:space="preserve">C1 = </w:t>
+      </w:r>
+      <w:r>
+        <w:t>0.5030695905939955</w:t>
+      </w:r>
+    </w:p>
+    <w:p>
+      <w:pPr>
+        <w:spacing w:after="200"/>
+        <w:jc w:val="left"/>
+      </w:pPr>
+      <w:r>
+        <w:t>C3 =</w:t>
+      </w:r>
+      <w:r>
+        <w:t xml:space="preserve"> 0.5030695905939955</w:t>
+      </w:r>
+    </w:p>
+    <w:p>
+      <w:pPr>
+        <w:spacing w:after="200"/>
+        <w:jc w:val="left"/>
+      </w:pPr>
+    </w:p>
+    <w:p>
+      <w:pPr>
+        <w:spacing w:after="200"/>
+        <w:jc w:val="left"/>
+      </w:pPr>
+      <w:r>
+        <w:t xml:space="preserve">rho1 = </w:t>
+      </w:r>
+      <w:r>
+        <w:t>2739.979496998591</w:t>
+      </w:r>
+    </w:p>
+    <w:p>
+      <w:pPr>
+        <w:spacing w:after="200"/>
+        <w:jc w:val="left"/>
+      </w:pPr>
+      <w:r>
+        <w:t>rho</w:t>
+      </w:r>
+      <w:r>
+        <w:t>2</w:t>
+      </w:r>
+      <w:r>
+        <w:t xml:space="preserve"> = 2614.8924277975325</w:t>
+      </w:r>
+    </w:p>
+    <w:p>
+      <w:pPr>
+        <w:spacing w:after="200"/>
+        <w:jc w:val="left"/>
+      </w:pPr>
+      <w:r>
+        <w:t>rho</w:t>
+      </w:r>
+      <w:r>
+        <w:t>3</w:t>
+      </w:r>
+      <w:r>
+        <w:t xml:space="preserve"> = 2678.848882563034</w:t>
+      </w:r>
+    </w:p>
     <w:p/>
+    <w:p>
+      <w:r>
+        <w:t>Kết quả:</w:t>
+      </w:r>
+    </w:p>
     <w:p/>
-    <w:p/>
-    <w:p/>
+    <w:tbl>
+      <w:tblPr>
+        <w:tblStyle w:val="TableGrid"/>
+        <w:tblW w:w="0" w:type="auto"/>
+        <w:jc w:val="center"/>
+        <w:tblLook w:val="04A0" w:firstRow="1" w:lastRow="0" w:firstColumn="1" w:lastColumn="0" w:noHBand="0" w:noVBand="1"/>
+      </w:tblPr>
+      <w:tblGrid>
+        <w:gridCol w:w="6318"/>
+      </w:tblGrid>
+      <w:tr>
+        <w:trPr>
+          <w:jc w:val="center"/>
+        </w:trPr>
+        <w:tc>
+          <w:tcPr>
+            <w:tcW w:w="6318" w:type="dxa"/>
+          </w:tcPr>
+          <w:p>
+            <w:pPr>
+              <w:spacing w:before="120"/>
+              <w:ind w:left="288"/>
+              <w:jc w:val="left"/>
+            </w:pPr>
+            <w:r>
+              <w:rPr>
+                <w:b/>
+              </w:rPr>
+              <w:t>r</w:t>
+            </w:r>
+            <w:r>
+              <w:t xml:space="preserve"> = [-</w:t>
+            </w:r>
+            <w:r>
+              <w:t>6392</w:t>
+            </w:r>
+            <w:r>
+              <w:t>.</w:t>
+            </w:r>
+            <w:r>
+              <w:t>0838</w:t>
+            </w:r>
+            <w:r>
+              <w:t xml:space="preserve">, </w:t>
+            </w:r>
+            <w:r>
+              <w:t>2491.2049</w:t>
+            </w:r>
+            <w:r>
+              <w:t xml:space="preserve">, </w:t>
+            </w:r>
+            <w:r>
+              <w:t>412.8915</w:t>
+            </w:r>
+            <w:r>
+              <w:t>]</w:t>
+            </w:r>
+            <w:r>
+              <w:tab/>
+              <w:t>[km]</w:t>
+            </w:r>
+          </w:p>
+          <w:p>
+            <w:pPr>
+              <w:ind w:left="288"/>
+              <w:jc w:val="left"/>
+            </w:pPr>
+            <w:r>
+              <w:rPr>
+                <w:b/>
+              </w:rPr>
+              <w:t>v</w:t>
+            </w:r>
+            <w:r>
+              <w:t xml:space="preserve"> = [0.78</w:t>
+            </w:r>
+            <w:r>
+              <w:t>0</w:t>
+            </w:r>
+            <w:r>
+              <w:t>4, 0.7</w:t>
+            </w:r>
+            <w:r>
+              <w:t>19</w:t>
+            </w:r>
+            <w:r>
+              <w:t>6, 7.5</w:t>
+            </w:r>
+            <w:r>
+              <w:t>05</w:t>
+            </w:r>
+            <w:r>
+              <w:t>7</w:t>
+            </w:r>
+            <w:r>
+              <w:t>]</w:t>
+            </w:r>
+            <w:r>
+              <w:tab/>
+            </w:r>
+            <w:r>
+              <w:tab/>
+            </w:r>
+            <w:r>
+              <w:tab/>
+              <w:t>[km/s]</w:t>
+            </w:r>
+          </w:p>
+        </w:tc>
+      </w:tr>
+    </w:tbl>
+    <w:p>
+      <w:bookmarkStart w:id="0" w:name="_GoBack"/>
+      <w:bookmarkEnd w:id="0"/>
+    </w:p>
     <w:sectPr>
       <w:pgSz w:w="12240" w:h="15840"/>
       <w:pgMar w:top="1440" w:right="1440" w:bottom="1440" w:left="1440" w:header="720" w:footer="720" w:gutter="0"/>
@@ -1046,6 +1767,36 @@
       <w:contextualSpacing/>
     </w:pPr>
   </w:style>
+  <w:style w:type="paragraph" w:styleId="BalloonText">
+    <w:name w:val="Balloon Text"/>
+    <w:basedOn w:val="Normal"/>
+    <w:link w:val="BalloonTextChar"/>
+    <w:uiPriority w:val="99"/>
+    <w:semiHidden/>
+    <w:unhideWhenUsed/>
+    <w:rsid w:val="003C44BF"/>
+    <w:pPr>
+      <w:spacing w:line="240" w:lineRule="auto"/>
+    </w:pPr>
+    <w:rPr>
+      <w:rFonts w:ascii="Tahoma" w:hAnsi="Tahoma" w:cs="Tahoma"/>
+      <w:sz w:val="16"/>
+      <w:szCs w:val="16"/>
+    </w:rPr>
+  </w:style>
+  <w:style w:type="character" w:customStyle="1" w:styleId="BalloonTextChar">
+    <w:name w:val="Balloon Text Char"/>
+    <w:basedOn w:val="DefaultParagraphFont"/>
+    <w:link w:val="BalloonText"/>
+    <w:uiPriority w:val="99"/>
+    <w:semiHidden/>
+    <w:rsid w:val="003C44BF"/>
+    <w:rPr>
+      <w:rFonts w:ascii="Tahoma" w:hAnsi="Tahoma" w:cs="Tahoma"/>
+      <w:sz w:val="16"/>
+      <w:szCs w:val="16"/>
+    </w:rPr>
+  </w:style>
 </w:styles>
 </file>
 
@@ -1282,6 +2033,36 @@
       <w:ind w:left="720"/>
       <w:contextualSpacing/>
     </w:pPr>
+  </w:style>
+  <w:style w:type="paragraph" w:styleId="BalloonText">
+    <w:name w:val="Balloon Text"/>
+    <w:basedOn w:val="Normal"/>
+    <w:link w:val="BalloonTextChar"/>
+    <w:uiPriority w:val="99"/>
+    <w:semiHidden/>
+    <w:unhideWhenUsed/>
+    <w:rsid w:val="003C44BF"/>
+    <w:pPr>
+      <w:spacing w:line="240" w:lineRule="auto"/>
+    </w:pPr>
+    <w:rPr>
+      <w:rFonts w:ascii="Tahoma" w:hAnsi="Tahoma" w:cs="Tahoma"/>
+      <w:sz w:val="16"/>
+      <w:szCs w:val="16"/>
+    </w:rPr>
+  </w:style>
+  <w:style w:type="character" w:customStyle="1" w:styleId="BalloonTextChar">
+    <w:name w:val="Balloon Text Char"/>
+    <w:basedOn w:val="DefaultParagraphFont"/>
+    <w:link w:val="BalloonText"/>
+    <w:uiPriority w:val="99"/>
+    <w:semiHidden/>
+    <w:rsid w:val="003C44BF"/>
+    <w:rPr>
+      <w:rFonts w:ascii="Tahoma" w:hAnsi="Tahoma" w:cs="Tahoma"/>
+      <w:sz w:val="16"/>
+      <w:szCs w:val="16"/>
+    </w:rPr>
   </w:style>
 </w:styles>
 </file>

</xml_diff>